<commit_message>
added text and pictures to EX1
</commit_message>
<xml_diff>
--- a/Exercise one Sergei.docx
+++ b/Exercise one Sergei.docx
@@ -1926,9 +1926,1691 @@
     </w:p>
     <w:p>
       <w:pPr>
+        <w:rPr>
+          <w:rFonts w:ascii="Helvetica" w:hAnsi="Helvetica"/>
+          <w:u w:val="single"/>
+        </w:rPr>
+      </w:pPr>
+      <w:r>
+        <w:rPr>
+          <w:rFonts w:ascii="Helvetica" w:hAnsi="Helvetica"/>
+          <w:u w:val="single"/>
+        </w:rPr>
+        <w:t>Test the above hypothesis by the following steps</w:t>
+      </w:r>
+      <w:r>
+        <w:rPr>
+          <w:rFonts w:ascii="Helvetica" w:hAnsi="Helvetica"/>
+          <w:u w:val="single"/>
+        </w:rPr>
+        <w:t xml:space="preserve"> (Question 4, 4 points)</w:t>
+      </w:r>
+      <w:r>
+        <w:rPr>
+          <w:rFonts w:ascii="Helvetica" w:hAnsi="Helvetica"/>
+          <w:u w:val="single"/>
+        </w:rPr>
+        <w:t>:</w:t>
+      </w:r>
+    </w:p>
+    <w:p>
+      <w:pPr>
+        <w:pStyle w:val="ListParagraph"/>
+        <w:numPr>
+          <w:ilvl w:val="0"/>
+          <w:numId w:val="2"/>
+        </w:numPr>
+        <w:rPr>
+          <w:rFonts w:ascii="Helvetica" w:hAnsi="Helvetica"/>
+          <w:u w:val="single"/>
+        </w:rPr>
+      </w:pPr>
+      <w:r>
+        <w:rPr>
+          <w:rFonts w:ascii="Helvetica" w:hAnsi="Helvetica"/>
+          <w:u w:val="single"/>
+        </w:rPr>
+        <w:t>Visualize the network and color the nodes by gender and residential hall, respectively.</w:t>
+      </w:r>
+    </w:p>
+    <w:p>
+      <w:pPr>
+        <w:pStyle w:val="ListParagraph"/>
+        <w:jc w:val="center"/>
+        <w:rPr>
+          <w:rFonts w:ascii="Helvetica" w:hAnsi="Helvetica"/>
+        </w:rPr>
+      </w:pPr>
+      <w:r>
+        <w:rPr>
+          <w:rFonts w:ascii="Helvetica" w:hAnsi="Helvetica"/>
+          <w:noProof/>
+        </w:rPr>
+        <w:drawing>
+          <wp:inline distT="0" distB="0" distL="0" distR="0" wp14:anchorId="42937FBD" wp14:editId="2F985186">
+            <wp:extent cx="2671715" cy="1632155"/>
+            <wp:effectExtent l="0" t="0" r="0" b="6350"/>
+            <wp:docPr id="10" name="Picture 10" descr="Chart, radar chart&#10;&#10;Description automatically generated"/>
+            <wp:cNvGraphicFramePr>
+              <a:graphicFrameLocks xmlns:a="http://schemas.openxmlformats.org/drawingml/2006/main" noChangeAspect="1"/>
+            </wp:cNvGraphicFramePr>
+            <a:graphic xmlns:a="http://schemas.openxmlformats.org/drawingml/2006/main">
+              <a:graphicData uri="http://schemas.openxmlformats.org/drawingml/2006/picture">
+                <pic:pic xmlns:pic="http://schemas.openxmlformats.org/drawingml/2006/picture">
+                  <pic:nvPicPr>
+                    <pic:cNvPr id="10" name="Picture 10" descr="Chart, radar chart&#10;&#10;Description automatically generated"/>
+                    <pic:cNvPicPr/>
+                  </pic:nvPicPr>
+                  <pic:blipFill>
+                    <a:blip r:embed="rId14" cstate="print">
+                      <a:extLst>
+                        <a:ext uri="{28A0092B-C50C-407E-A947-70E740481C1C}">
+                          <a14:useLocalDpi xmlns:a14="http://schemas.microsoft.com/office/drawing/2010/main" val="0"/>
+                        </a:ext>
+                      </a:extLst>
+                    </a:blip>
+                    <a:stretch>
+                      <a:fillRect/>
+                    </a:stretch>
+                  </pic:blipFill>
+                  <pic:spPr>
+                    <a:xfrm>
+                      <a:off x="0" y="0"/>
+                      <a:ext cx="2761459" cy="1686980"/>
+                    </a:xfrm>
+                    <a:prstGeom prst="rect">
+                      <a:avLst/>
+                    </a:prstGeom>
+                  </pic:spPr>
+                </pic:pic>
+              </a:graphicData>
+            </a:graphic>
+          </wp:inline>
+        </w:drawing>
+      </w:r>
+    </w:p>
+    <w:p>
+      <w:pPr>
+        <w:pStyle w:val="ListParagraph"/>
+        <w:rPr>
+          <w:rFonts w:ascii="Helvetica" w:hAnsi="Helvetica"/>
+          <w:u w:val="single"/>
+        </w:rPr>
+      </w:pPr>
+    </w:p>
+    <w:p>
+      <w:pPr>
+        <w:pStyle w:val="ListParagraph"/>
+        <w:numPr>
+          <w:ilvl w:val="0"/>
+          <w:numId w:val="2"/>
+        </w:numPr>
+        <w:rPr>
+          <w:rFonts w:ascii="Helvetica" w:hAnsi="Helvetica"/>
+          <w:u w:val="single"/>
+        </w:rPr>
+      </w:pPr>
+      <w:r>
+        <w:rPr>
+          <w:rFonts w:ascii="Helvetica" w:hAnsi="Helvetica"/>
+          <w:u w:val="single"/>
+        </w:rPr>
+        <w:t xml:space="preserve">Build 8 subgraphs of the original network according to gender and residential hall: 1 subgraph for female student, 1 subgraph for male student, 1 subgraph for students with unknown gender, and 5 subgraphs for students living in residential hall </w:t>
+      </w:r>
+      <w:r>
+        <w:rPr>
+          <w:rFonts w:ascii="Helvetica" w:hAnsi="Helvetica"/>
+          <w:u w:val="single"/>
+        </w:rPr>
+        <w:t>from</w:t>
+      </w:r>
+      <w:r>
+        <w:rPr>
+          <w:rFonts w:ascii="Helvetica" w:hAnsi="Helvetica"/>
+          <w:u w:val="single"/>
+        </w:rPr>
+        <w:t xml:space="preserve"> 1501 to 1505, respectively.</w:t>
+      </w:r>
+    </w:p>
+    <w:p>
+      <w:pPr>
+        <w:pStyle w:val="ListParagraph"/>
+        <w:rPr>
+          <w:rFonts w:ascii="Helvetica" w:hAnsi="Helvetica"/>
+          <w:u w:val="single"/>
+        </w:rPr>
+      </w:pPr>
+      <w:r>
+        <w:rPr>
+          <w:rFonts w:ascii="Helvetica" w:hAnsi="Helvetica"/>
+          <w:u w:val="single"/>
+        </w:rPr>
+        <w:t xml:space="preserve">For example, to build a subgraph of all female students, you should keep all the nodes of female students and the edges between them. Other nodes and edges are </w:t>
+      </w:r>
+      <w:proofErr w:type="gramStart"/>
+      <w:r>
+        <w:rPr>
+          <w:rFonts w:ascii="Helvetica" w:hAnsi="Helvetica"/>
+          <w:u w:val="single"/>
+        </w:rPr>
+        <w:t>removed</w:t>
+      </w:r>
+      <w:proofErr w:type="gramEnd"/>
+    </w:p>
+    <w:p>
+      <w:pPr>
+        <w:pStyle w:val="ListParagraph"/>
+        <w:rPr>
+          <w:rFonts w:ascii="Helvetica" w:hAnsi="Helvetica"/>
+          <w:u w:val="single"/>
+        </w:rPr>
+      </w:pPr>
+    </w:p>
+    <w:p>
+      <w:pPr>
+        <w:pStyle w:val="ListParagraph"/>
+        <w:rPr>
+          <w:rFonts w:ascii="Helvetica" w:hAnsi="Helvetica"/>
+          <w:u w:val="single"/>
+        </w:rPr>
+      </w:pPr>
+    </w:p>
+    <w:tbl>
+      <w:tblPr>
+        <w:tblStyle w:val="TableGrid"/>
+        <w:tblW w:w="0" w:type="auto"/>
+        <w:tblBorders>
+          <w:top w:val="none" w:sz="0" w:space="0" w:color="auto"/>
+          <w:left w:val="none" w:sz="0" w:space="0" w:color="auto"/>
+          <w:bottom w:val="none" w:sz="0" w:space="0" w:color="auto"/>
+          <w:right w:val="none" w:sz="0" w:space="0" w:color="auto"/>
+          <w:insideH w:val="none" w:sz="0" w:space="0" w:color="auto"/>
+          <w:insideV w:val="none" w:sz="0" w:space="0" w:color="auto"/>
+        </w:tblBorders>
+        <w:tblLook w:val="04A0" w:firstRow="1" w:lastRow="0" w:firstColumn="1" w:lastColumn="0" w:noHBand="0" w:noVBand="1"/>
+      </w:tblPr>
+      <w:tblGrid>
+        <w:gridCol w:w="9016"/>
+      </w:tblGrid>
+      <w:tr>
+        <w:tc>
+          <w:tcPr>
+            <w:tcW w:w="9016" w:type="dxa"/>
+          </w:tcPr>
+          <w:p>
+            <w:pPr>
+              <w:jc w:val="center"/>
+              <w:rPr>
+                <w:rFonts w:ascii="Times New Roman" w:hAnsi="Times New Roman" w:cs="Times New Roman"/>
+                <w:u w:val="single"/>
+              </w:rPr>
+            </w:pPr>
+            <w:r>
+              <w:rPr>
+                <w:rFonts w:ascii="Times New Roman" w:hAnsi="Times New Roman" w:cs="Times New Roman"/>
+                <w:noProof/>
+                <w:u w:val="single"/>
+              </w:rPr>
+              <w:lastRenderedPageBreak/>
+              <w:drawing>
+                <wp:inline distT="0" distB="0" distL="0" distR="0" wp14:anchorId="017C4FAF" wp14:editId="1909A36D">
+                  <wp:extent cx="3213564" cy="1760944"/>
+                  <wp:effectExtent l="0" t="0" r="0" b="4445"/>
+                  <wp:docPr id="14" name="Picture 14" descr="Chart, scatter chart&#10;&#10;Description automatically generated"/>
+                  <wp:cNvGraphicFramePr>
+                    <a:graphicFrameLocks xmlns:a="http://schemas.openxmlformats.org/drawingml/2006/main" noChangeAspect="1"/>
+                  </wp:cNvGraphicFramePr>
+                  <a:graphic xmlns:a="http://schemas.openxmlformats.org/drawingml/2006/main">
+                    <a:graphicData uri="http://schemas.openxmlformats.org/drawingml/2006/picture">
+                      <pic:pic xmlns:pic="http://schemas.openxmlformats.org/drawingml/2006/picture">
+                        <pic:nvPicPr>
+                          <pic:cNvPr id="14" name="Picture 14" descr="Chart, scatter chart&#10;&#10;Description automatically generated"/>
+                          <pic:cNvPicPr/>
+                        </pic:nvPicPr>
+                        <pic:blipFill>
+                          <a:blip r:embed="rId15" cstate="print">
+                            <a:extLst>
+                              <a:ext uri="{28A0092B-C50C-407E-A947-70E740481C1C}">
+                                <a14:useLocalDpi xmlns:a14="http://schemas.microsoft.com/office/drawing/2010/main" val="0"/>
+                              </a:ext>
+                            </a:extLst>
+                          </a:blip>
+                          <a:stretch>
+                            <a:fillRect/>
+                          </a:stretch>
+                        </pic:blipFill>
+                        <pic:spPr>
+                          <a:xfrm>
+                            <a:off x="0" y="0"/>
+                            <a:ext cx="3213564" cy="1760944"/>
+                          </a:xfrm>
+                          <a:prstGeom prst="rect">
+                            <a:avLst/>
+                          </a:prstGeom>
+                        </pic:spPr>
+                      </pic:pic>
+                    </a:graphicData>
+                  </a:graphic>
+                </wp:inline>
+              </w:drawing>
+            </w:r>
+          </w:p>
+        </w:tc>
+      </w:tr>
+      <w:tr>
+        <w:tc>
+          <w:tcPr>
+            <w:tcW w:w="9016" w:type="dxa"/>
+          </w:tcPr>
+          <w:p>
+            <w:pPr>
+              <w:jc w:val="center"/>
+              <w:rPr>
+                <w:rFonts w:ascii="Times New Roman" w:hAnsi="Times New Roman" w:cs="Times New Roman"/>
+                <w:u w:val="single"/>
+              </w:rPr>
+            </w:pPr>
+            <w:r>
+              <w:rPr>
+                <w:rFonts w:ascii="Times New Roman" w:hAnsi="Times New Roman" w:cs="Times New Roman"/>
+                <w:noProof/>
+              </w:rPr>
+              <w:drawing>
+                <wp:inline distT="0" distB="0" distL="0" distR="0" wp14:anchorId="21CF3E94" wp14:editId="26A078AA">
+                  <wp:extent cx="3824052" cy="2525501"/>
+                  <wp:effectExtent l="0" t="0" r="0" b="1905"/>
+                  <wp:docPr id="15" name="Picture 15" descr="A picture containing diagram&#10;&#10;Description automatically generated"/>
+                  <wp:cNvGraphicFramePr>
+                    <a:graphicFrameLocks xmlns:a="http://schemas.openxmlformats.org/drawingml/2006/main" noChangeAspect="1"/>
+                  </wp:cNvGraphicFramePr>
+                  <a:graphic xmlns:a="http://schemas.openxmlformats.org/drawingml/2006/main">
+                    <a:graphicData uri="http://schemas.openxmlformats.org/drawingml/2006/picture">
+                      <pic:pic xmlns:pic="http://schemas.openxmlformats.org/drawingml/2006/picture">
+                        <pic:nvPicPr>
+                          <pic:cNvPr id="12" name="Picture 12" descr="A picture containing diagram&#10;&#10;Description automatically generated"/>
+                          <pic:cNvPicPr/>
+                        </pic:nvPicPr>
+                        <pic:blipFill>
+                          <a:blip r:embed="rId16" cstate="print">
+                            <a:extLst>
+                              <a:ext uri="{28A0092B-C50C-407E-A947-70E740481C1C}">
+                                <a14:useLocalDpi xmlns:a14="http://schemas.microsoft.com/office/drawing/2010/main" val="0"/>
+                              </a:ext>
+                            </a:extLst>
+                          </a:blip>
+                          <a:stretch>
+                            <a:fillRect/>
+                          </a:stretch>
+                        </pic:blipFill>
+                        <pic:spPr>
+                          <a:xfrm>
+                            <a:off x="0" y="0"/>
+                            <a:ext cx="3831800" cy="2530618"/>
+                          </a:xfrm>
+                          <a:prstGeom prst="rect">
+                            <a:avLst/>
+                          </a:prstGeom>
+                        </pic:spPr>
+                      </pic:pic>
+                    </a:graphicData>
+                  </a:graphic>
+                </wp:inline>
+              </w:drawing>
+            </w:r>
+          </w:p>
+        </w:tc>
+      </w:tr>
+    </w:tbl>
+    <w:p>
+      <w:pPr>
+        <w:rPr>
+          <w:rFonts w:ascii="Helvetica" w:hAnsi="Helvetica"/>
+          <w:u w:val="single"/>
+        </w:rPr>
+      </w:pPr>
+    </w:p>
+    <w:p>
+      <w:pPr>
+        <w:rPr>
+          <w:rFonts w:ascii="Helvetica" w:hAnsi="Helvetica"/>
+        </w:rPr>
+      </w:pPr>
+    </w:p>
+    <w:p>
+      <w:pPr>
+        <w:pStyle w:val="ListParagraph"/>
+        <w:numPr>
+          <w:ilvl w:val="0"/>
+          <w:numId w:val="2"/>
+        </w:numPr>
+        <w:rPr>
+          <w:rFonts w:ascii="Helvetica" w:hAnsi="Helvetica"/>
+          <w:u w:val="single"/>
+        </w:rPr>
+      </w:pPr>
+      <w:r>
+        <w:rPr>
+          <w:rFonts w:ascii="Helvetica" w:hAnsi="Helvetica"/>
+          <w:u w:val="single"/>
+        </w:rPr>
+        <w:t>Study the edge density of all the subgraph and compare them to the edge density of the original network. What is your conclusion for the hypothesis?</w:t>
+      </w:r>
+    </w:p>
+    <w:p>
+      <w:pPr>
+        <w:spacing w:after="0" w:line="240" w:lineRule="auto"/>
+        <w:rPr>
+          <w:rFonts w:ascii="Times New Roman" w:hAnsi="Times New Roman" w:cs="Times New Roman"/>
+          <w:sz w:val="24"/>
+          <w:szCs w:val="24"/>
+        </w:rPr>
+      </w:pPr>
+      <w:r>
+        <w:rPr>
+          <w:rFonts w:ascii="Times New Roman" w:hAnsi="Times New Roman" w:cs="Times New Roman"/>
+          <w:sz w:val="24"/>
+          <w:szCs w:val="24"/>
+        </w:rPr>
+        <w:t xml:space="preserve">Answer: </w:t>
+      </w:r>
+    </w:p>
+    <w:p>
+      <w:pPr>
+        <w:rPr>
+          <w:rFonts w:ascii="Times New Roman" w:hAnsi="Times New Roman" w:cs="Times New Roman"/>
+          <w:sz w:val="24"/>
+          <w:szCs w:val="24"/>
+          <w:lang w:val="en-NL"/>
+        </w:rPr>
+      </w:pPr>
+    </w:p>
+    <w:p>
+      <w:pPr>
+        <w:spacing w:after="0" w:line="240" w:lineRule="auto"/>
+        <w:ind w:hanging="270"/>
+        <w:rPr>
+          <w:rFonts w:ascii="Times New Roman" w:eastAsia="Times New Roman" w:hAnsi="Times New Roman" w:cs="Times New Roman"/>
+          <w:color w:val="000000"/>
+          <w:sz w:val="24"/>
+          <w:szCs w:val="24"/>
+          <w:lang w:val="en-NL" w:eastAsia="en-GB"/>
+        </w:rPr>
+      </w:pPr>
+      <w:r>
+        <w:rPr>
+          <w:rFonts w:ascii="Times New Roman" w:eastAsia="Times New Roman" w:hAnsi="Times New Roman" w:cs="Times New Roman"/>
+          <w:color w:val="000000"/>
+          <w:sz w:val="24"/>
+          <w:szCs w:val="24"/>
+          <w:lang w:val="en-NL" w:eastAsia="en-GB"/>
+        </w:rPr>
+        <w:t>•</w:t>
+      </w:r>
+      <w:r>
+        <w:rPr>
+          <w:rFonts w:ascii="Times New Roman" w:eastAsia="Times New Roman" w:hAnsi="Times New Roman" w:cs="Times New Roman"/>
+          <w:color w:val="000000"/>
+          <w:sz w:val="24"/>
+          <w:szCs w:val="24"/>
+          <w:lang w:eastAsia="en-GB"/>
+        </w:rPr>
+        <w:t xml:space="preserve"> </w:t>
+      </w:r>
+      <w:r>
+        <w:rPr>
+          <w:rFonts w:ascii="Times New Roman" w:eastAsia="Times New Roman" w:hAnsi="Times New Roman" w:cs="Times New Roman"/>
+          <w:color w:val="000000"/>
+          <w:sz w:val="24"/>
+          <w:szCs w:val="24"/>
+          <w:lang w:val="en-NL" w:eastAsia="en-GB"/>
+        </w:rPr>
+        <w:t>Density for female friends is 0.0551786521935776</w:t>
+      </w:r>
+    </w:p>
+    <w:p>
+      <w:pPr>
+        <w:spacing w:after="0" w:line="240" w:lineRule="auto"/>
+        <w:ind w:hanging="270"/>
+        <w:rPr>
+          <w:rFonts w:ascii="Times New Roman" w:eastAsia="Times New Roman" w:hAnsi="Times New Roman" w:cs="Times New Roman"/>
+          <w:color w:val="000000"/>
+          <w:sz w:val="24"/>
+          <w:szCs w:val="24"/>
+          <w:lang w:val="en-NL" w:eastAsia="en-GB"/>
+        </w:rPr>
+      </w:pPr>
+      <w:r>
+        <w:rPr>
+          <w:rFonts w:ascii="Times New Roman" w:eastAsia="Times New Roman" w:hAnsi="Times New Roman" w:cs="Times New Roman"/>
+          <w:color w:val="000000"/>
+          <w:sz w:val="24"/>
+          <w:szCs w:val="24"/>
+          <w:lang w:val="en-NL" w:eastAsia="en-GB"/>
+        </w:rPr>
+        <w:t>• Density for male friends is 0.0514285714285714</w:t>
+      </w:r>
+    </w:p>
+    <w:p>
+      <w:pPr>
+        <w:spacing w:after="0" w:line="240" w:lineRule="auto"/>
+        <w:ind w:hanging="270"/>
+        <w:rPr>
+          <w:rFonts w:ascii="Times New Roman" w:eastAsia="Times New Roman" w:hAnsi="Times New Roman" w:cs="Times New Roman"/>
+          <w:color w:val="000000"/>
+          <w:sz w:val="24"/>
+          <w:szCs w:val="24"/>
+          <w:lang w:val="en-NL" w:eastAsia="en-GB"/>
+        </w:rPr>
+      </w:pPr>
+      <w:r>
+        <w:rPr>
+          <w:rFonts w:ascii="Times New Roman" w:eastAsia="Times New Roman" w:hAnsi="Times New Roman" w:cs="Times New Roman"/>
+          <w:color w:val="000000"/>
+          <w:sz w:val="24"/>
+          <w:szCs w:val="24"/>
+          <w:lang w:val="en-NL" w:eastAsia="en-GB"/>
+        </w:rPr>
+        <w:t>• Density for unknown friends is 0.1</w:t>
+      </w:r>
+    </w:p>
+    <w:p>
+      <w:pPr>
+        <w:spacing w:after="0" w:line="240" w:lineRule="auto"/>
+        <w:ind w:left="540"/>
+        <w:rPr>
+          <w:rFonts w:ascii="Times New Roman" w:eastAsia="Times New Roman" w:hAnsi="Times New Roman" w:cs="Times New Roman"/>
+          <w:color w:val="000000"/>
+          <w:sz w:val="24"/>
+          <w:szCs w:val="24"/>
+          <w:lang w:val="en-NL" w:eastAsia="en-GB"/>
+        </w:rPr>
+      </w:pPr>
+      <w:r>
+        <w:rPr>
+          <w:rFonts w:ascii="Times New Roman" w:eastAsia="Times New Roman" w:hAnsi="Times New Roman" w:cs="Times New Roman"/>
+          <w:color w:val="000000"/>
+          <w:sz w:val="24"/>
+          <w:szCs w:val="24"/>
+          <w:lang w:val="en-NL" w:eastAsia="en-GB"/>
+        </w:rPr>
+        <w:t> </w:t>
+      </w:r>
+    </w:p>
+    <w:p>
+      <w:pPr>
+        <w:spacing w:after="0" w:line="240" w:lineRule="auto"/>
+        <w:ind w:hanging="270"/>
+        <w:rPr>
+          <w:rFonts w:ascii="Times New Roman" w:eastAsia="Times New Roman" w:hAnsi="Times New Roman" w:cs="Times New Roman"/>
+          <w:color w:val="000000"/>
+          <w:sz w:val="24"/>
+          <w:szCs w:val="24"/>
+          <w:lang w:val="en-NL" w:eastAsia="en-GB"/>
+        </w:rPr>
+      </w:pPr>
+      <w:r>
+        <w:rPr>
+          <w:rFonts w:ascii="Times New Roman" w:eastAsia="Times New Roman" w:hAnsi="Times New Roman" w:cs="Times New Roman"/>
+          <w:color w:val="000000"/>
+          <w:sz w:val="24"/>
+          <w:szCs w:val="24"/>
+          <w:lang w:val="en-NL" w:eastAsia="en-GB"/>
+        </w:rPr>
+        <w:t>• Density for 1501 friends is 0.12987012987013</w:t>
+      </w:r>
+    </w:p>
+    <w:p>
+      <w:pPr>
+        <w:spacing w:after="0" w:line="240" w:lineRule="auto"/>
+        <w:ind w:hanging="270"/>
+        <w:rPr>
+          <w:rFonts w:ascii="Times New Roman" w:eastAsia="Times New Roman" w:hAnsi="Times New Roman" w:cs="Times New Roman"/>
+          <w:color w:val="000000"/>
+          <w:sz w:val="24"/>
+          <w:szCs w:val="24"/>
+          <w:lang w:val="en-NL" w:eastAsia="en-GB"/>
+        </w:rPr>
+      </w:pPr>
+      <w:r>
+        <w:rPr>
+          <w:rFonts w:ascii="Times New Roman" w:eastAsia="Times New Roman" w:hAnsi="Times New Roman" w:cs="Times New Roman"/>
+          <w:color w:val="000000"/>
+          <w:sz w:val="24"/>
+          <w:szCs w:val="24"/>
+          <w:lang w:val="en-NL" w:eastAsia="en-GB"/>
+        </w:rPr>
+        <w:t>• Density for 1502 friends is 0.0980392156862745</w:t>
+      </w:r>
+    </w:p>
+    <w:p>
+      <w:pPr>
+        <w:spacing w:after="0" w:line="240" w:lineRule="auto"/>
+        <w:ind w:hanging="270"/>
+        <w:rPr>
+          <w:rFonts w:ascii="Times New Roman" w:eastAsia="Times New Roman" w:hAnsi="Times New Roman" w:cs="Times New Roman"/>
+          <w:color w:val="000000"/>
+          <w:sz w:val="24"/>
+          <w:szCs w:val="24"/>
+          <w:lang w:val="en-NL" w:eastAsia="en-GB"/>
+        </w:rPr>
+      </w:pPr>
+      <w:r>
+        <w:rPr>
+          <w:rFonts w:ascii="Times New Roman" w:eastAsia="Times New Roman" w:hAnsi="Times New Roman" w:cs="Times New Roman"/>
+          <w:color w:val="000000"/>
+          <w:sz w:val="24"/>
+          <w:szCs w:val="24"/>
+          <w:lang w:val="en-NL" w:eastAsia="en-GB"/>
+        </w:rPr>
+        <w:t>• Density for 1503 friends is 0.152046783625731</w:t>
+      </w:r>
+    </w:p>
+    <w:p>
+      <w:pPr>
+        <w:spacing w:after="0" w:line="240" w:lineRule="auto"/>
+        <w:ind w:hanging="270"/>
+        <w:rPr>
+          <w:rFonts w:ascii="Times New Roman" w:eastAsia="Times New Roman" w:hAnsi="Times New Roman" w:cs="Times New Roman"/>
+          <w:color w:val="000000"/>
+          <w:sz w:val="24"/>
+          <w:szCs w:val="24"/>
+          <w:lang w:val="en-NL" w:eastAsia="en-GB"/>
+        </w:rPr>
+      </w:pPr>
+      <w:r>
+        <w:rPr>
+          <w:rFonts w:ascii="Times New Roman" w:eastAsia="Times New Roman" w:hAnsi="Times New Roman" w:cs="Times New Roman"/>
+          <w:color w:val="000000"/>
+          <w:sz w:val="24"/>
+          <w:szCs w:val="24"/>
+          <w:lang w:val="en-NL" w:eastAsia="en-GB"/>
+        </w:rPr>
+        <w:t>• Density for 1504 friends is 0.0758620689655173</w:t>
+      </w:r>
+    </w:p>
+    <w:p>
+      <w:pPr>
+        <w:spacing w:after="0" w:line="240" w:lineRule="auto"/>
+        <w:ind w:hanging="270"/>
+        <w:rPr>
+          <w:rFonts w:ascii="Times New Roman" w:eastAsia="Times New Roman" w:hAnsi="Times New Roman" w:cs="Times New Roman"/>
+          <w:color w:val="000000"/>
+          <w:sz w:val="24"/>
+          <w:szCs w:val="24"/>
+          <w:lang w:val="en-NL" w:eastAsia="en-GB"/>
+        </w:rPr>
+      </w:pPr>
+      <w:r>
+        <w:rPr>
+          <w:rFonts w:ascii="Times New Roman" w:eastAsia="Times New Roman" w:hAnsi="Times New Roman" w:cs="Times New Roman"/>
+          <w:color w:val="000000"/>
+          <w:sz w:val="24"/>
+          <w:szCs w:val="24"/>
+          <w:lang w:val="en-NL" w:eastAsia="en-GB"/>
+        </w:rPr>
+        <w:t>• Density for 1505 friends is 0.0965909090909091</w:t>
+      </w:r>
+    </w:p>
+    <w:p>
+      <w:pPr>
+        <w:spacing w:after="0" w:line="240" w:lineRule="auto"/>
+        <w:ind w:left="540"/>
+        <w:rPr>
+          <w:rFonts w:ascii="Times New Roman" w:eastAsia="Times New Roman" w:hAnsi="Times New Roman" w:cs="Times New Roman"/>
+          <w:color w:val="000000"/>
+          <w:sz w:val="24"/>
+          <w:szCs w:val="24"/>
+          <w:lang w:val="en-NL" w:eastAsia="en-GB"/>
+        </w:rPr>
+      </w:pPr>
+      <w:r>
+        <w:rPr>
+          <w:rFonts w:ascii="Times New Roman" w:eastAsia="Times New Roman" w:hAnsi="Times New Roman" w:cs="Times New Roman"/>
+          <w:color w:val="000000"/>
+          <w:sz w:val="24"/>
+          <w:szCs w:val="24"/>
+          <w:lang w:val="en-NL" w:eastAsia="en-GB"/>
+        </w:rPr>
+        <w:t> </w:t>
+      </w:r>
+    </w:p>
+    <w:p>
+      <w:pPr>
+        <w:spacing w:after="0" w:line="240" w:lineRule="auto"/>
+        <w:ind w:hanging="270"/>
+        <w:rPr>
+          <w:rFonts w:ascii="Times New Roman" w:eastAsia="Times New Roman" w:hAnsi="Times New Roman" w:cs="Times New Roman"/>
+          <w:color w:val="000000"/>
+          <w:sz w:val="24"/>
+          <w:szCs w:val="24"/>
+          <w:lang w:val="en-NL" w:eastAsia="en-GB"/>
+        </w:rPr>
+      </w:pPr>
+      <w:r>
+        <w:rPr>
+          <w:rFonts w:ascii="Times New Roman" w:eastAsia="Times New Roman" w:hAnsi="Times New Roman" w:cs="Times New Roman"/>
+          <w:color w:val="000000"/>
+          <w:sz w:val="24"/>
+          <w:szCs w:val="24"/>
+          <w:lang w:val="en-NL" w:eastAsia="en-GB"/>
+        </w:rPr>
+        <w:t>• Density for the whole network is 0.0536512667660209</w:t>
+      </w:r>
+    </w:p>
+    <w:p>
+      <w:pPr>
+        <w:spacing w:after="0" w:line="240" w:lineRule="auto"/>
+        <w:rPr>
+          <w:rFonts w:ascii="Times New Roman" w:hAnsi="Times New Roman" w:cs="Times New Roman"/>
+          <w:sz w:val="24"/>
+          <w:szCs w:val="24"/>
+          <w:lang w:val="en-NL"/>
+        </w:rPr>
+      </w:pPr>
+    </w:p>
+    <w:p>
+      <w:pPr>
+        <w:spacing w:after="0" w:line="240" w:lineRule="auto"/>
+        <w:rPr>
+          <w:rFonts w:ascii="Times New Roman" w:hAnsi="Times New Roman" w:cs="Times New Roman"/>
+          <w:sz w:val="24"/>
+          <w:szCs w:val="24"/>
+        </w:rPr>
+      </w:pPr>
+    </w:p>
+    <w:p>
+      <w:pPr>
+        <w:spacing w:after="0" w:line="240" w:lineRule="auto"/>
         <w:jc w:val="both"/>
         <w:rPr>
-          <w:rFonts w:ascii="Helvetica" w:hAnsi="Helvetica"/>
+          <w:rFonts w:ascii="Times New Roman" w:hAnsi="Times New Roman" w:cs="Times New Roman"/>
+          <w:sz w:val="24"/>
+          <w:szCs w:val="24"/>
+        </w:rPr>
+      </w:pPr>
+      <w:r>
+        <w:rPr>
+          <w:rFonts w:ascii="Times New Roman" w:hAnsi="Times New Roman" w:cs="Times New Roman"/>
+          <w:sz w:val="24"/>
+          <w:szCs w:val="24"/>
+        </w:rPr>
+        <w:t xml:space="preserve">Density computation is </w:t>
+      </w:r>
+      <w:proofErr w:type="gramStart"/>
+      <w:r>
+        <w:rPr>
+          <w:rFonts w:ascii="Times New Roman" w:hAnsi="Times New Roman" w:cs="Times New Roman"/>
+          <w:sz w:val="24"/>
+          <w:szCs w:val="24"/>
+        </w:rPr>
+        <w:t>similar to</w:t>
+      </w:r>
+      <w:proofErr w:type="gramEnd"/>
+      <w:r>
+        <w:rPr>
+          <w:rFonts w:ascii="Times New Roman" w:hAnsi="Times New Roman" w:cs="Times New Roman"/>
+          <w:sz w:val="24"/>
+          <w:szCs w:val="24"/>
+        </w:rPr>
+        <w:t xml:space="preserve"> the computation of the probability of a random graph: we divide the number of experienced outcomes by the number of the possible outcomes, which is completely the same with density formula (the number of present edges by the number of </w:t>
+      </w:r>
+      <w:r>
+        <w:rPr>
+          <w:rFonts w:ascii="Times New Roman" w:hAnsi="Times New Roman" w:cs="Times New Roman"/>
+          <w:sz w:val="24"/>
+          <w:szCs w:val="24"/>
+        </w:rPr>
+        <w:lastRenderedPageBreak/>
+        <w:t xml:space="preserve">possible edges), so by comparing densities we also can compare the probability of a tie formation. </w:t>
+      </w:r>
+      <w:r>
+        <w:rPr>
+          <w:rFonts w:ascii="Times New Roman" w:eastAsia="Times New Roman" w:hAnsi="Times New Roman" w:cs="Times New Roman"/>
+          <w:color w:val="000000"/>
+          <w:sz w:val="24"/>
+          <w:szCs w:val="24"/>
+          <w:lang w:eastAsia="en-GB"/>
+        </w:rPr>
+        <w:t>C</w:t>
+      </w:r>
+      <w:r>
+        <w:rPr>
+          <w:rFonts w:ascii="Times New Roman" w:hAnsi="Times New Roman" w:cs="Times New Roman"/>
+          <w:sz w:val="24"/>
+          <w:szCs w:val="24"/>
+        </w:rPr>
+        <w:t>omparing the network density with all the subgraphs partly confirms the hypothesis for the study halls</w:t>
+      </w:r>
+      <w:r>
+        <w:rPr>
+          <w:rFonts w:ascii="Times New Roman" w:hAnsi="Times New Roman" w:cs="Times New Roman"/>
+          <w:sz w:val="24"/>
+          <w:szCs w:val="24"/>
+        </w:rPr>
+        <w:t>, as their densities are considerably different.</w:t>
+      </w:r>
+      <w:r>
+        <w:rPr>
+          <w:rFonts w:ascii="Times New Roman" w:hAnsi="Times New Roman" w:cs="Times New Roman"/>
+          <w:sz w:val="24"/>
+          <w:szCs w:val="24"/>
+        </w:rPr>
+        <w:t> </w:t>
+      </w:r>
+      <w:r>
+        <w:rPr>
+          <w:rFonts w:ascii="Times New Roman" w:hAnsi="Times New Roman" w:cs="Times New Roman"/>
+          <w:sz w:val="24"/>
+          <w:szCs w:val="24"/>
+        </w:rPr>
+        <w:t>However,</w:t>
+      </w:r>
+      <w:r>
+        <w:rPr>
+          <w:rFonts w:ascii="Times New Roman" w:hAnsi="Times New Roman" w:cs="Times New Roman"/>
+          <w:sz w:val="24"/>
+          <w:szCs w:val="24"/>
+        </w:rPr>
+        <w:t xml:space="preserve"> for gender this is not the case only for the unknown gender, but these are </w:t>
+      </w:r>
+      <w:proofErr w:type="gramStart"/>
+      <w:r>
+        <w:rPr>
+          <w:rFonts w:ascii="Times New Roman" w:hAnsi="Times New Roman" w:cs="Times New Roman"/>
+          <w:sz w:val="24"/>
+          <w:szCs w:val="24"/>
+        </w:rPr>
+        <w:t>small in size</w:t>
+      </w:r>
+      <w:proofErr w:type="gramEnd"/>
+      <w:r>
+        <w:rPr>
+          <w:rFonts w:ascii="Times New Roman" w:hAnsi="Times New Roman" w:cs="Times New Roman"/>
+          <w:sz w:val="24"/>
+          <w:szCs w:val="24"/>
+        </w:rPr>
+        <w:t>.</w:t>
+      </w:r>
+    </w:p>
+    <w:p>
+      <w:pPr>
+        <w:spacing w:after="0" w:line="240" w:lineRule="auto"/>
+        <w:jc w:val="both"/>
+        <w:rPr>
+          <w:rFonts w:ascii="Times New Roman" w:hAnsi="Times New Roman" w:cs="Times New Roman"/>
+          <w:sz w:val="24"/>
+          <w:szCs w:val="24"/>
+        </w:rPr>
+      </w:pPr>
+    </w:p>
+    <w:p>
+      <w:pPr>
+        <w:spacing w:after="0" w:line="240" w:lineRule="auto"/>
+        <w:jc w:val="both"/>
+        <w:rPr>
+          <w:rFonts w:ascii="Times New Roman" w:hAnsi="Times New Roman" w:cs="Times New Roman"/>
+          <w:sz w:val="24"/>
+          <w:szCs w:val="24"/>
+        </w:rPr>
+      </w:pPr>
+      <w:r>
+        <w:rPr>
+          <w:rFonts w:ascii="Times New Roman" w:hAnsi="Times New Roman" w:cs="Times New Roman"/>
+          <w:sz w:val="24"/>
+          <w:szCs w:val="24"/>
+        </w:rPr>
+        <w:t>What is more, the simple comparison may be not sufficient for a statistical claim, so we suggest one of the possible methods (ERGM) and its output, which confirm our argument about the hypothesis: the significance of hall impact and insignificance of gender impact.</w:t>
+      </w:r>
+    </w:p>
+    <w:p>
+      <w:pPr>
+        <w:spacing w:after="0" w:line="240" w:lineRule="auto"/>
+        <w:rPr>
+          <w:rFonts w:ascii="Times New Roman" w:eastAsia="Times New Roman" w:hAnsi="Times New Roman" w:cs="Times New Roman"/>
+          <w:color w:val="000000"/>
+          <w:sz w:val="18"/>
+          <w:szCs w:val="18"/>
+          <w:lang w:val="en-NL" w:eastAsia="en-GB"/>
+        </w:rPr>
+      </w:pPr>
+    </w:p>
+    <w:p>
+      <w:pPr>
+        <w:tabs>
+          <w:tab w:val="left" w:pos="916"/>
+          <w:tab w:val="left" w:pos="1832"/>
+          <w:tab w:val="left" w:pos="2748"/>
+          <w:tab w:val="left" w:pos="3664"/>
+          <w:tab w:val="left" w:pos="4580"/>
+          <w:tab w:val="left" w:pos="5496"/>
+          <w:tab w:val="left" w:pos="6412"/>
+          <w:tab w:val="left" w:pos="7328"/>
+          <w:tab w:val="left" w:pos="8244"/>
+          <w:tab w:val="left" w:pos="9160"/>
+          <w:tab w:val="left" w:pos="10076"/>
+          <w:tab w:val="left" w:pos="10992"/>
+          <w:tab w:val="left" w:pos="11908"/>
+          <w:tab w:val="left" w:pos="12824"/>
+          <w:tab w:val="left" w:pos="13740"/>
+          <w:tab w:val="left" w:pos="14656"/>
+        </w:tabs>
+        <w:spacing w:after="0" w:line="240" w:lineRule="auto"/>
+        <w:rPr>
+          <w:rFonts w:ascii="Monaco" w:eastAsia="Times New Roman" w:hAnsi="Monaco" w:cs="Courier New"/>
+          <w:color w:val="000000" w:themeColor="text1"/>
+          <w:sz w:val="18"/>
+          <w:szCs w:val="18"/>
+          <w:lang w:val="en-NL" w:eastAsia="en-GB"/>
+        </w:rPr>
+      </w:pPr>
+      <w:r>
+        <w:rPr>
+          <w:rFonts w:ascii="Monaco" w:eastAsia="Times New Roman" w:hAnsi="Monaco" w:cs="Courier New"/>
+          <w:color w:val="000000" w:themeColor="text1"/>
+          <w:sz w:val="18"/>
+          <w:szCs w:val="18"/>
+          <w:lang w:val="en-NL" w:eastAsia="en-GB"/>
+        </w:rPr>
+        <w:t>Call:</w:t>
+      </w:r>
+    </w:p>
+    <w:p>
+      <w:pPr>
+        <w:tabs>
+          <w:tab w:val="left" w:pos="916"/>
+          <w:tab w:val="left" w:pos="1832"/>
+          <w:tab w:val="left" w:pos="2748"/>
+          <w:tab w:val="left" w:pos="3664"/>
+          <w:tab w:val="left" w:pos="4580"/>
+          <w:tab w:val="left" w:pos="5496"/>
+          <w:tab w:val="left" w:pos="6412"/>
+          <w:tab w:val="left" w:pos="7328"/>
+          <w:tab w:val="left" w:pos="8244"/>
+          <w:tab w:val="left" w:pos="9160"/>
+          <w:tab w:val="left" w:pos="10076"/>
+          <w:tab w:val="left" w:pos="10992"/>
+          <w:tab w:val="left" w:pos="11908"/>
+          <w:tab w:val="left" w:pos="12824"/>
+          <w:tab w:val="left" w:pos="13740"/>
+          <w:tab w:val="left" w:pos="14656"/>
+        </w:tabs>
+        <w:spacing w:after="0" w:line="240" w:lineRule="auto"/>
+        <w:rPr>
+          <w:rFonts w:ascii="Monaco" w:eastAsia="Times New Roman" w:hAnsi="Monaco" w:cs="Courier New"/>
+          <w:color w:val="000000" w:themeColor="text1"/>
+          <w:sz w:val="18"/>
+          <w:szCs w:val="18"/>
+          <w:lang w:val="en-NL" w:eastAsia="en-GB"/>
+        </w:rPr>
+      </w:pPr>
+      <w:r>
+        <w:rPr>
+          <w:rFonts w:ascii="Monaco" w:eastAsia="Times New Roman" w:hAnsi="Monaco" w:cs="Courier New"/>
+          <w:color w:val="000000" w:themeColor="text1"/>
+          <w:sz w:val="18"/>
+          <w:szCs w:val="18"/>
+          <w:lang w:val="en-NL" w:eastAsia="en-GB"/>
+        </w:rPr>
+        <w:t xml:space="preserve">ergm(formula = net_Highschool ~ edges + nodematch("gender") + </w:t>
+      </w:r>
+    </w:p>
+    <w:p>
+      <w:pPr>
+        <w:tabs>
+          <w:tab w:val="left" w:pos="916"/>
+          <w:tab w:val="left" w:pos="1832"/>
+          <w:tab w:val="left" w:pos="2748"/>
+          <w:tab w:val="left" w:pos="3664"/>
+          <w:tab w:val="left" w:pos="4580"/>
+          <w:tab w:val="left" w:pos="5496"/>
+          <w:tab w:val="left" w:pos="6412"/>
+          <w:tab w:val="left" w:pos="7328"/>
+          <w:tab w:val="left" w:pos="8244"/>
+          <w:tab w:val="left" w:pos="9160"/>
+          <w:tab w:val="left" w:pos="10076"/>
+          <w:tab w:val="left" w:pos="10992"/>
+          <w:tab w:val="left" w:pos="11908"/>
+          <w:tab w:val="left" w:pos="12824"/>
+          <w:tab w:val="left" w:pos="13740"/>
+          <w:tab w:val="left" w:pos="14656"/>
+        </w:tabs>
+        <w:spacing w:after="0" w:line="240" w:lineRule="auto"/>
+        <w:rPr>
+          <w:rFonts w:ascii="Monaco" w:eastAsia="Times New Roman" w:hAnsi="Monaco" w:cs="Courier New"/>
+          <w:color w:val="000000" w:themeColor="text1"/>
+          <w:sz w:val="18"/>
+          <w:szCs w:val="18"/>
+          <w:lang w:val="en-NL" w:eastAsia="en-GB"/>
+        </w:rPr>
+      </w:pPr>
+      <w:r>
+        <w:rPr>
+          <w:rFonts w:ascii="Monaco" w:eastAsia="Times New Roman" w:hAnsi="Monaco" w:cs="Courier New"/>
+          <w:color w:val="000000" w:themeColor="text1"/>
+          <w:sz w:val="18"/>
+          <w:szCs w:val="18"/>
+          <w:lang w:val="en-NL" w:eastAsia="en-GB"/>
+        </w:rPr>
+        <w:t xml:space="preserve">    nodematch("hall"))</w:t>
+      </w:r>
+    </w:p>
+    <w:p>
+      <w:pPr>
+        <w:tabs>
+          <w:tab w:val="left" w:pos="916"/>
+          <w:tab w:val="left" w:pos="1832"/>
+          <w:tab w:val="left" w:pos="2748"/>
+          <w:tab w:val="left" w:pos="3664"/>
+          <w:tab w:val="left" w:pos="4580"/>
+          <w:tab w:val="left" w:pos="5496"/>
+          <w:tab w:val="left" w:pos="6412"/>
+          <w:tab w:val="left" w:pos="7328"/>
+          <w:tab w:val="left" w:pos="8244"/>
+          <w:tab w:val="left" w:pos="9160"/>
+          <w:tab w:val="left" w:pos="10076"/>
+          <w:tab w:val="left" w:pos="10992"/>
+          <w:tab w:val="left" w:pos="11908"/>
+          <w:tab w:val="left" w:pos="12824"/>
+          <w:tab w:val="left" w:pos="13740"/>
+          <w:tab w:val="left" w:pos="14656"/>
+        </w:tabs>
+        <w:spacing w:after="0" w:line="240" w:lineRule="auto"/>
+        <w:rPr>
+          <w:rFonts w:ascii="Monaco" w:eastAsia="Times New Roman" w:hAnsi="Monaco" w:cs="Courier New"/>
+          <w:color w:val="000000" w:themeColor="text1"/>
+          <w:sz w:val="18"/>
+          <w:szCs w:val="18"/>
+          <w:lang w:val="en-NL" w:eastAsia="en-GB"/>
+        </w:rPr>
+      </w:pPr>
+    </w:p>
+    <w:p>
+      <w:pPr>
+        <w:tabs>
+          <w:tab w:val="left" w:pos="916"/>
+          <w:tab w:val="left" w:pos="1832"/>
+          <w:tab w:val="left" w:pos="2748"/>
+          <w:tab w:val="left" w:pos="3664"/>
+          <w:tab w:val="left" w:pos="4580"/>
+          <w:tab w:val="left" w:pos="5496"/>
+          <w:tab w:val="left" w:pos="6412"/>
+          <w:tab w:val="left" w:pos="7328"/>
+          <w:tab w:val="left" w:pos="8244"/>
+          <w:tab w:val="left" w:pos="9160"/>
+          <w:tab w:val="left" w:pos="10076"/>
+          <w:tab w:val="left" w:pos="10992"/>
+          <w:tab w:val="left" w:pos="11908"/>
+          <w:tab w:val="left" w:pos="12824"/>
+          <w:tab w:val="left" w:pos="13740"/>
+          <w:tab w:val="left" w:pos="14656"/>
+        </w:tabs>
+        <w:spacing w:after="0" w:line="240" w:lineRule="auto"/>
+        <w:rPr>
+          <w:rFonts w:ascii="Monaco" w:eastAsia="Times New Roman" w:hAnsi="Monaco" w:cs="Courier New"/>
+          <w:color w:val="000000" w:themeColor="text1"/>
+          <w:sz w:val="18"/>
+          <w:szCs w:val="18"/>
+          <w:lang w:val="en-NL" w:eastAsia="en-GB"/>
+        </w:rPr>
+      </w:pPr>
+      <w:r>
+        <w:rPr>
+          <w:rFonts w:ascii="Monaco" w:eastAsia="Times New Roman" w:hAnsi="Monaco" w:cs="Courier New"/>
+          <w:color w:val="000000" w:themeColor="text1"/>
+          <w:sz w:val="18"/>
+          <w:szCs w:val="18"/>
+          <w:lang w:val="en-NL" w:eastAsia="en-GB"/>
+        </w:rPr>
+        <w:t>Maximum Likelihood Results:</w:t>
+      </w:r>
+    </w:p>
+    <w:p>
+      <w:pPr>
+        <w:tabs>
+          <w:tab w:val="left" w:pos="916"/>
+          <w:tab w:val="left" w:pos="1832"/>
+          <w:tab w:val="left" w:pos="2748"/>
+          <w:tab w:val="left" w:pos="3664"/>
+          <w:tab w:val="left" w:pos="4580"/>
+          <w:tab w:val="left" w:pos="5496"/>
+          <w:tab w:val="left" w:pos="6412"/>
+          <w:tab w:val="left" w:pos="7328"/>
+          <w:tab w:val="left" w:pos="8244"/>
+          <w:tab w:val="left" w:pos="9160"/>
+          <w:tab w:val="left" w:pos="10076"/>
+          <w:tab w:val="left" w:pos="10992"/>
+          <w:tab w:val="left" w:pos="11908"/>
+          <w:tab w:val="left" w:pos="12824"/>
+          <w:tab w:val="left" w:pos="13740"/>
+          <w:tab w:val="left" w:pos="14656"/>
+        </w:tabs>
+        <w:spacing w:after="0" w:line="240" w:lineRule="auto"/>
+        <w:rPr>
+          <w:rFonts w:ascii="Monaco" w:eastAsia="Times New Roman" w:hAnsi="Monaco" w:cs="Courier New"/>
+          <w:color w:val="000000" w:themeColor="text1"/>
+          <w:sz w:val="18"/>
+          <w:szCs w:val="18"/>
+          <w:lang w:val="en-NL" w:eastAsia="en-GB"/>
+        </w:rPr>
+      </w:pPr>
+    </w:p>
+    <w:p>
+      <w:pPr>
+        <w:tabs>
+          <w:tab w:val="left" w:pos="916"/>
+          <w:tab w:val="left" w:pos="1832"/>
+          <w:tab w:val="left" w:pos="2748"/>
+          <w:tab w:val="left" w:pos="3664"/>
+          <w:tab w:val="left" w:pos="4580"/>
+          <w:tab w:val="left" w:pos="5496"/>
+          <w:tab w:val="left" w:pos="6412"/>
+          <w:tab w:val="left" w:pos="7328"/>
+          <w:tab w:val="left" w:pos="8244"/>
+          <w:tab w:val="left" w:pos="9160"/>
+          <w:tab w:val="left" w:pos="10076"/>
+          <w:tab w:val="left" w:pos="10992"/>
+          <w:tab w:val="left" w:pos="11908"/>
+          <w:tab w:val="left" w:pos="12824"/>
+          <w:tab w:val="left" w:pos="13740"/>
+          <w:tab w:val="left" w:pos="14656"/>
+        </w:tabs>
+        <w:spacing w:after="0" w:line="240" w:lineRule="auto"/>
+        <w:rPr>
+          <w:rFonts w:ascii="Monaco" w:eastAsia="Times New Roman" w:hAnsi="Monaco" w:cs="Courier New"/>
+          <w:color w:val="000000" w:themeColor="text1"/>
+          <w:sz w:val="18"/>
+          <w:szCs w:val="18"/>
+          <w:lang w:val="en-NL" w:eastAsia="en-GB"/>
+        </w:rPr>
+      </w:pPr>
+      <w:r>
+        <w:rPr>
+          <w:rFonts w:ascii="Monaco" w:eastAsia="Times New Roman" w:hAnsi="Monaco" w:cs="Courier New"/>
+          <w:color w:val="000000" w:themeColor="text1"/>
+          <w:sz w:val="18"/>
+          <w:szCs w:val="18"/>
+          <w:lang w:val="en-NL" w:eastAsia="en-GB"/>
+        </w:rPr>
+        <w:t xml:space="preserve">                 Estimate Std. Error MCMC % z value Pr(&gt;|z|)    </w:t>
+      </w:r>
+    </w:p>
+    <w:p>
+      <w:pPr>
+        <w:tabs>
+          <w:tab w:val="left" w:pos="916"/>
+          <w:tab w:val="left" w:pos="1832"/>
+          <w:tab w:val="left" w:pos="2748"/>
+          <w:tab w:val="left" w:pos="3664"/>
+          <w:tab w:val="left" w:pos="4580"/>
+          <w:tab w:val="left" w:pos="5496"/>
+          <w:tab w:val="left" w:pos="6412"/>
+          <w:tab w:val="left" w:pos="7328"/>
+          <w:tab w:val="left" w:pos="8244"/>
+          <w:tab w:val="left" w:pos="9160"/>
+          <w:tab w:val="left" w:pos="10076"/>
+          <w:tab w:val="left" w:pos="10992"/>
+          <w:tab w:val="left" w:pos="11908"/>
+          <w:tab w:val="left" w:pos="12824"/>
+          <w:tab w:val="left" w:pos="13740"/>
+          <w:tab w:val="left" w:pos="14656"/>
+        </w:tabs>
+        <w:spacing w:after="0" w:line="240" w:lineRule="auto"/>
+        <w:rPr>
+          <w:rFonts w:ascii="Monaco" w:eastAsia="Times New Roman" w:hAnsi="Monaco" w:cs="Courier New"/>
+          <w:color w:val="000000" w:themeColor="text1"/>
+          <w:sz w:val="18"/>
+          <w:szCs w:val="18"/>
+          <w:lang w:val="en-NL" w:eastAsia="en-GB"/>
+        </w:rPr>
+      </w:pPr>
+      <w:r>
+        <w:rPr>
+          <w:rFonts w:ascii="Monaco" w:eastAsia="Times New Roman" w:hAnsi="Monaco" w:cs="Courier New"/>
+          <w:color w:val="000000" w:themeColor="text1"/>
+          <w:sz w:val="18"/>
+          <w:szCs w:val="18"/>
+          <w:lang w:val="en-NL" w:eastAsia="en-GB"/>
+        </w:rPr>
+        <w:t>edges            -3.16066    0.08244      0 -38.337   &lt;1e-04 ***</w:t>
+      </w:r>
+    </w:p>
+    <w:p>
+      <w:pPr>
+        <w:tabs>
+          <w:tab w:val="left" w:pos="916"/>
+          <w:tab w:val="left" w:pos="1832"/>
+          <w:tab w:val="left" w:pos="2748"/>
+          <w:tab w:val="left" w:pos="3664"/>
+          <w:tab w:val="left" w:pos="4580"/>
+          <w:tab w:val="left" w:pos="5496"/>
+          <w:tab w:val="left" w:pos="6412"/>
+          <w:tab w:val="left" w:pos="7328"/>
+          <w:tab w:val="left" w:pos="8244"/>
+          <w:tab w:val="left" w:pos="9160"/>
+          <w:tab w:val="left" w:pos="10076"/>
+          <w:tab w:val="left" w:pos="10992"/>
+          <w:tab w:val="left" w:pos="11908"/>
+          <w:tab w:val="left" w:pos="12824"/>
+          <w:tab w:val="left" w:pos="13740"/>
+          <w:tab w:val="left" w:pos="14656"/>
+        </w:tabs>
+        <w:spacing w:after="0" w:line="240" w:lineRule="auto"/>
+        <w:rPr>
+          <w:rFonts w:ascii="Monaco" w:eastAsia="Times New Roman" w:hAnsi="Monaco" w:cs="Courier New"/>
+          <w:color w:val="000000" w:themeColor="text1"/>
+          <w:sz w:val="18"/>
+          <w:szCs w:val="18"/>
+          <w:lang w:val="en-NL" w:eastAsia="en-GB"/>
+        </w:rPr>
+      </w:pPr>
+      <w:r>
+        <w:rPr>
+          <w:rFonts w:ascii="Monaco" w:eastAsia="Times New Roman" w:hAnsi="Monaco" w:cs="Courier New"/>
+          <w:color w:val="000000" w:themeColor="text1"/>
+          <w:sz w:val="18"/>
+          <w:szCs w:val="18"/>
+          <w:lang w:val="en-NL" w:eastAsia="en-GB"/>
+        </w:rPr>
+        <w:t xml:space="preserve">nodematch.gender  0.02325    0.10428      0   0.223    0.824    </w:t>
+      </w:r>
+    </w:p>
+    <w:p>
+      <w:pPr>
+        <w:tabs>
+          <w:tab w:val="left" w:pos="916"/>
+          <w:tab w:val="left" w:pos="1832"/>
+          <w:tab w:val="left" w:pos="2748"/>
+          <w:tab w:val="left" w:pos="3664"/>
+          <w:tab w:val="left" w:pos="4580"/>
+          <w:tab w:val="left" w:pos="5496"/>
+          <w:tab w:val="left" w:pos="6412"/>
+          <w:tab w:val="left" w:pos="7328"/>
+          <w:tab w:val="left" w:pos="8244"/>
+          <w:tab w:val="left" w:pos="9160"/>
+          <w:tab w:val="left" w:pos="10076"/>
+          <w:tab w:val="left" w:pos="10992"/>
+          <w:tab w:val="left" w:pos="11908"/>
+          <w:tab w:val="left" w:pos="12824"/>
+          <w:tab w:val="left" w:pos="13740"/>
+          <w:tab w:val="left" w:pos="14656"/>
+        </w:tabs>
+        <w:spacing w:after="0" w:line="240" w:lineRule="auto"/>
+        <w:rPr>
+          <w:rFonts w:ascii="Monaco" w:eastAsia="Times New Roman" w:hAnsi="Monaco" w:cs="Courier New"/>
+          <w:color w:val="000000" w:themeColor="text1"/>
+          <w:sz w:val="18"/>
+          <w:szCs w:val="18"/>
+          <w:lang w:val="en-NL" w:eastAsia="en-GB"/>
+        </w:rPr>
+      </w:pPr>
+      <w:r>
+        <w:rPr>
+          <w:rFonts w:ascii="Monaco" w:eastAsia="Times New Roman" w:hAnsi="Monaco" w:cs="Courier New"/>
+          <w:color w:val="000000" w:themeColor="text1"/>
+          <w:sz w:val="18"/>
+          <w:szCs w:val="18"/>
+          <w:lang w:val="en-NL" w:eastAsia="en-GB"/>
+        </w:rPr>
+        <w:t>nodematch.hall    0.96893    0.10751      0   9.012   &lt;1e-04 ***</w:t>
+      </w:r>
+    </w:p>
+    <w:p>
+      <w:pPr>
+        <w:tabs>
+          <w:tab w:val="left" w:pos="916"/>
+          <w:tab w:val="left" w:pos="1832"/>
+          <w:tab w:val="left" w:pos="2748"/>
+          <w:tab w:val="left" w:pos="3664"/>
+          <w:tab w:val="left" w:pos="4580"/>
+          <w:tab w:val="left" w:pos="5496"/>
+          <w:tab w:val="left" w:pos="6412"/>
+          <w:tab w:val="left" w:pos="7328"/>
+          <w:tab w:val="left" w:pos="8244"/>
+          <w:tab w:val="left" w:pos="9160"/>
+          <w:tab w:val="left" w:pos="10076"/>
+          <w:tab w:val="left" w:pos="10992"/>
+          <w:tab w:val="left" w:pos="11908"/>
+          <w:tab w:val="left" w:pos="12824"/>
+          <w:tab w:val="left" w:pos="13740"/>
+          <w:tab w:val="left" w:pos="14656"/>
+        </w:tabs>
+        <w:spacing w:after="0" w:line="240" w:lineRule="auto"/>
+        <w:rPr>
+          <w:rFonts w:ascii="Monaco" w:eastAsia="Times New Roman" w:hAnsi="Monaco" w:cs="Courier New"/>
+          <w:color w:val="000000" w:themeColor="text1"/>
+          <w:sz w:val="18"/>
+          <w:szCs w:val="18"/>
+          <w:lang w:val="en-NL" w:eastAsia="en-GB"/>
+        </w:rPr>
+      </w:pPr>
+      <w:r>
+        <w:rPr>
+          <w:rFonts w:ascii="Monaco" w:eastAsia="Times New Roman" w:hAnsi="Monaco" w:cs="Courier New"/>
+          <w:color w:val="000000" w:themeColor="text1"/>
+          <w:sz w:val="18"/>
+          <w:szCs w:val="18"/>
+          <w:lang w:val="en-NL" w:eastAsia="en-GB"/>
+        </w:rPr>
+        <w:t>---</w:t>
+      </w:r>
+    </w:p>
+    <w:p>
+      <w:pPr>
+        <w:tabs>
+          <w:tab w:val="left" w:pos="916"/>
+          <w:tab w:val="left" w:pos="1832"/>
+          <w:tab w:val="left" w:pos="2748"/>
+          <w:tab w:val="left" w:pos="3664"/>
+          <w:tab w:val="left" w:pos="4580"/>
+          <w:tab w:val="left" w:pos="5496"/>
+          <w:tab w:val="left" w:pos="6412"/>
+          <w:tab w:val="left" w:pos="7328"/>
+          <w:tab w:val="left" w:pos="8244"/>
+          <w:tab w:val="left" w:pos="9160"/>
+          <w:tab w:val="left" w:pos="10076"/>
+          <w:tab w:val="left" w:pos="10992"/>
+          <w:tab w:val="left" w:pos="11908"/>
+          <w:tab w:val="left" w:pos="12824"/>
+          <w:tab w:val="left" w:pos="13740"/>
+          <w:tab w:val="left" w:pos="14656"/>
+        </w:tabs>
+        <w:spacing w:after="0" w:line="240" w:lineRule="auto"/>
+        <w:rPr>
+          <w:rFonts w:ascii="Monaco" w:eastAsia="Times New Roman" w:hAnsi="Monaco" w:cs="Courier New"/>
+          <w:color w:val="000000" w:themeColor="text1"/>
+          <w:sz w:val="18"/>
+          <w:szCs w:val="18"/>
+          <w:lang w:val="en-NL" w:eastAsia="en-GB"/>
+        </w:rPr>
+      </w:pPr>
+      <w:r>
+        <w:rPr>
+          <w:rFonts w:ascii="Monaco" w:eastAsia="Times New Roman" w:hAnsi="Monaco" w:cs="Courier New"/>
+          <w:color w:val="000000" w:themeColor="text1"/>
+          <w:sz w:val="18"/>
+          <w:szCs w:val="18"/>
+          <w:lang w:val="en-NL" w:eastAsia="en-GB"/>
+        </w:rPr>
+        <w:t>Signif. codes:  0 ‘***’ 0.001 ‘**’ 0.01 ‘*’ 0.05 ‘.’ 0.1 ‘ ’ 1</w:t>
+      </w:r>
+    </w:p>
+    <w:p>
+      <w:pPr>
+        <w:tabs>
+          <w:tab w:val="left" w:pos="916"/>
+          <w:tab w:val="left" w:pos="1832"/>
+          <w:tab w:val="left" w:pos="2748"/>
+          <w:tab w:val="left" w:pos="3664"/>
+          <w:tab w:val="left" w:pos="4580"/>
+          <w:tab w:val="left" w:pos="5496"/>
+          <w:tab w:val="left" w:pos="6412"/>
+          <w:tab w:val="left" w:pos="7328"/>
+          <w:tab w:val="left" w:pos="8244"/>
+          <w:tab w:val="left" w:pos="9160"/>
+          <w:tab w:val="left" w:pos="10076"/>
+          <w:tab w:val="left" w:pos="10992"/>
+          <w:tab w:val="left" w:pos="11908"/>
+          <w:tab w:val="left" w:pos="12824"/>
+          <w:tab w:val="left" w:pos="13740"/>
+          <w:tab w:val="left" w:pos="14656"/>
+        </w:tabs>
+        <w:spacing w:after="0" w:line="240" w:lineRule="auto"/>
+        <w:rPr>
+          <w:rFonts w:ascii="Monaco" w:eastAsia="Times New Roman" w:hAnsi="Monaco" w:cs="Courier New"/>
+          <w:color w:val="000000" w:themeColor="text1"/>
+          <w:sz w:val="18"/>
+          <w:szCs w:val="18"/>
+          <w:lang w:val="en-NL" w:eastAsia="en-GB"/>
+        </w:rPr>
+      </w:pPr>
+    </w:p>
+    <w:p>
+      <w:pPr>
+        <w:tabs>
+          <w:tab w:val="left" w:pos="916"/>
+          <w:tab w:val="left" w:pos="1832"/>
+          <w:tab w:val="left" w:pos="2748"/>
+          <w:tab w:val="left" w:pos="3664"/>
+          <w:tab w:val="left" w:pos="4580"/>
+          <w:tab w:val="left" w:pos="5496"/>
+          <w:tab w:val="left" w:pos="6412"/>
+          <w:tab w:val="left" w:pos="7328"/>
+          <w:tab w:val="left" w:pos="8244"/>
+          <w:tab w:val="left" w:pos="9160"/>
+          <w:tab w:val="left" w:pos="10076"/>
+          <w:tab w:val="left" w:pos="10992"/>
+          <w:tab w:val="left" w:pos="11908"/>
+          <w:tab w:val="left" w:pos="12824"/>
+          <w:tab w:val="left" w:pos="13740"/>
+          <w:tab w:val="left" w:pos="14656"/>
+        </w:tabs>
+        <w:spacing w:after="0" w:line="240" w:lineRule="auto"/>
+        <w:rPr>
+          <w:rFonts w:ascii="Monaco" w:eastAsia="Times New Roman" w:hAnsi="Monaco" w:cs="Courier New"/>
+          <w:color w:val="000000" w:themeColor="text1"/>
+          <w:sz w:val="18"/>
+          <w:szCs w:val="18"/>
+          <w:lang w:val="en-NL" w:eastAsia="en-GB"/>
+        </w:rPr>
+      </w:pPr>
+      <w:r>
+        <w:rPr>
+          <w:rFonts w:ascii="Monaco" w:eastAsia="Times New Roman" w:hAnsi="Monaco" w:cs="Courier New"/>
+          <w:color w:val="000000" w:themeColor="text1"/>
+          <w:sz w:val="18"/>
+          <w:szCs w:val="18"/>
+          <w:lang w:val="en-NL" w:eastAsia="en-GB"/>
+        </w:rPr>
+        <w:t xml:space="preserve">     Null Deviance: 10232  on 7381  degrees of freedom</w:t>
+      </w:r>
+    </w:p>
+    <w:p>
+      <w:pPr>
+        <w:tabs>
+          <w:tab w:val="left" w:pos="916"/>
+          <w:tab w:val="left" w:pos="1832"/>
+          <w:tab w:val="left" w:pos="2748"/>
+          <w:tab w:val="left" w:pos="3664"/>
+          <w:tab w:val="left" w:pos="4580"/>
+          <w:tab w:val="left" w:pos="5496"/>
+          <w:tab w:val="left" w:pos="6412"/>
+          <w:tab w:val="left" w:pos="7328"/>
+          <w:tab w:val="left" w:pos="8244"/>
+          <w:tab w:val="left" w:pos="9160"/>
+          <w:tab w:val="left" w:pos="10076"/>
+          <w:tab w:val="left" w:pos="10992"/>
+          <w:tab w:val="left" w:pos="11908"/>
+          <w:tab w:val="left" w:pos="12824"/>
+          <w:tab w:val="left" w:pos="13740"/>
+          <w:tab w:val="left" w:pos="14656"/>
+        </w:tabs>
+        <w:spacing w:after="0" w:line="240" w:lineRule="auto"/>
+        <w:rPr>
+          <w:rFonts w:ascii="Monaco" w:eastAsia="Times New Roman" w:hAnsi="Monaco" w:cs="Courier New"/>
+          <w:color w:val="000000" w:themeColor="text1"/>
+          <w:sz w:val="18"/>
+          <w:szCs w:val="18"/>
+          <w:lang w:val="en-NL" w:eastAsia="en-GB"/>
+        </w:rPr>
+      </w:pPr>
+      <w:r>
+        <w:rPr>
+          <w:rFonts w:ascii="Monaco" w:eastAsia="Times New Roman" w:hAnsi="Monaco" w:cs="Courier New"/>
+          <w:color w:val="000000" w:themeColor="text1"/>
+          <w:sz w:val="18"/>
+          <w:szCs w:val="18"/>
+          <w:lang w:val="en-NL" w:eastAsia="en-GB"/>
+        </w:rPr>
+        <w:t xml:space="preserve"> Residual Deviance:  3007  on 7378  degrees of freedom</w:t>
+      </w:r>
+    </w:p>
+    <w:p>
+      <w:pPr>
+        <w:tabs>
+          <w:tab w:val="left" w:pos="916"/>
+          <w:tab w:val="left" w:pos="1832"/>
+          <w:tab w:val="left" w:pos="2748"/>
+          <w:tab w:val="left" w:pos="3664"/>
+          <w:tab w:val="left" w:pos="4580"/>
+          <w:tab w:val="left" w:pos="5496"/>
+          <w:tab w:val="left" w:pos="6412"/>
+          <w:tab w:val="left" w:pos="7328"/>
+          <w:tab w:val="left" w:pos="8244"/>
+          <w:tab w:val="left" w:pos="9160"/>
+          <w:tab w:val="left" w:pos="10076"/>
+          <w:tab w:val="left" w:pos="10992"/>
+          <w:tab w:val="left" w:pos="11908"/>
+          <w:tab w:val="left" w:pos="12824"/>
+          <w:tab w:val="left" w:pos="13740"/>
+          <w:tab w:val="left" w:pos="14656"/>
+        </w:tabs>
+        <w:spacing w:after="0" w:line="240" w:lineRule="auto"/>
+        <w:rPr>
+          <w:rFonts w:ascii="Monaco" w:eastAsia="Times New Roman" w:hAnsi="Monaco" w:cs="Courier New"/>
+          <w:color w:val="000000" w:themeColor="text1"/>
+          <w:sz w:val="18"/>
+          <w:szCs w:val="18"/>
+          <w:lang w:val="en-NL" w:eastAsia="en-GB"/>
+        </w:rPr>
+      </w:pPr>
+      <w:r>
+        <w:rPr>
+          <w:rFonts w:ascii="Monaco" w:eastAsia="Times New Roman" w:hAnsi="Monaco" w:cs="Courier New"/>
+          <w:color w:val="000000" w:themeColor="text1"/>
+          <w:sz w:val="18"/>
+          <w:szCs w:val="18"/>
+          <w:lang w:val="en-NL" w:eastAsia="en-GB"/>
+        </w:rPr>
+        <w:t xml:space="preserve"> </w:t>
+      </w:r>
+    </w:p>
+    <w:p>
+      <w:pPr>
+        <w:tabs>
+          <w:tab w:val="left" w:pos="916"/>
+          <w:tab w:val="left" w:pos="1832"/>
+          <w:tab w:val="left" w:pos="2748"/>
+          <w:tab w:val="left" w:pos="3664"/>
+          <w:tab w:val="left" w:pos="4580"/>
+          <w:tab w:val="left" w:pos="5496"/>
+          <w:tab w:val="left" w:pos="6412"/>
+          <w:tab w:val="left" w:pos="7328"/>
+          <w:tab w:val="left" w:pos="8244"/>
+          <w:tab w:val="left" w:pos="9160"/>
+          <w:tab w:val="left" w:pos="10076"/>
+          <w:tab w:val="left" w:pos="10992"/>
+          <w:tab w:val="left" w:pos="11908"/>
+          <w:tab w:val="left" w:pos="12824"/>
+          <w:tab w:val="left" w:pos="13740"/>
+          <w:tab w:val="left" w:pos="14656"/>
+        </w:tabs>
+        <w:spacing w:after="0" w:line="240" w:lineRule="auto"/>
+        <w:rPr>
+          <w:rFonts w:ascii="Monaco" w:eastAsia="Times New Roman" w:hAnsi="Monaco" w:cs="Courier New"/>
+          <w:color w:val="000000" w:themeColor="text1"/>
+          <w:sz w:val="18"/>
+          <w:szCs w:val="18"/>
+          <w:lang w:val="en-NL" w:eastAsia="en-GB"/>
+        </w:rPr>
+      </w:pPr>
+      <w:r>
+        <w:rPr>
+          <w:rFonts w:ascii="Monaco" w:eastAsia="Times New Roman" w:hAnsi="Monaco" w:cs="Courier New"/>
+          <w:color w:val="000000" w:themeColor="text1"/>
+          <w:sz w:val="18"/>
+          <w:szCs w:val="18"/>
+          <w:lang w:val="en-NL" w:eastAsia="en-GB"/>
+        </w:rPr>
+        <w:t>AIC: 3013  BIC: 3034  (Smaller is better. MC Std. Err. = 0)</w:t>
+      </w:r>
+    </w:p>
+    <w:p>
+      <w:pPr>
+        <w:rPr>
+          <w:rFonts w:ascii="Helvetica" w:hAnsi="Helvetica"/>
+          <w:u w:val="single"/>
+        </w:rPr>
+      </w:pPr>
+    </w:p>
+    <w:p>
+      <w:pPr>
+        <w:rPr>
+          <w:rFonts w:ascii="Helvetica" w:hAnsi="Helvetica"/>
+          <w:u w:val="single"/>
+        </w:rPr>
+      </w:pPr>
+    </w:p>
+    <w:p>
+      <w:pPr>
+        <w:rPr>
+          <w:rFonts w:ascii="Helvetica" w:hAnsi="Helvetica"/>
+          <w:u w:val="single"/>
+        </w:rPr>
+      </w:pPr>
+      <w:r>
+        <w:rPr>
+          <w:rFonts w:ascii="PT Mono" w:hAnsi="PT Mono"/>
+          <w:sz w:val="20"/>
+          <w:szCs w:val="20"/>
+          <w:lang w:val="ru-RU"/>
+        </w:rPr>
+        <w:t>=</w:t>
+      </w:r>
+      <w:r>
+        <w:rPr>
+          <w:rFonts w:ascii="Helvetica" w:hAnsi="Helvetica"/>
+          <w:u w:val="single"/>
+        </w:rPr>
+        <w:t xml:space="preserve">Question </w:t>
+      </w:r>
+      <w:r>
+        <w:rPr>
+          <w:rFonts w:ascii="Helvetica" w:hAnsi="Helvetica"/>
+          <w:u w:val="single"/>
+        </w:rPr>
+        <w:t>5</w:t>
+      </w:r>
+      <w:r>
+        <w:rPr>
+          <w:rFonts w:ascii="Helvetica" w:hAnsi="Helvetica"/>
+          <w:u w:val="single"/>
+        </w:rPr>
+        <w:t xml:space="preserve"> (</w:t>
+      </w:r>
+      <w:r>
+        <w:rPr>
+          <w:rFonts w:ascii="Helvetica" w:hAnsi="Helvetica"/>
+          <w:u w:val="single"/>
+        </w:rPr>
+        <w:t>4</w:t>
+      </w:r>
+      <w:r>
+        <w:rPr>
+          <w:rFonts w:ascii="Helvetica" w:hAnsi="Helvetica"/>
+          <w:u w:val="single"/>
+        </w:rPr>
+        <w:t xml:space="preserve"> points):</w:t>
+      </w:r>
+    </w:p>
+    <w:p>
+      <w:pPr>
+        <w:pStyle w:val="ListParagraph"/>
+        <w:numPr>
+          <w:ilvl w:val="0"/>
+          <w:numId w:val="3"/>
+        </w:numPr>
+        <w:rPr>
+          <w:rFonts w:ascii="Helvetica" w:hAnsi="Helvetica"/>
+          <w:u w:val="single"/>
+        </w:rPr>
+      </w:pPr>
+      <w:r>
+        <w:rPr>
+          <w:rFonts w:ascii="Helvetica" w:hAnsi="Helvetica"/>
+          <w:u w:val="single"/>
+        </w:rPr>
+        <w:t>Calculate the modularity of the Highschool network if community is merely identified by a) gender and b) residential hall, respectively.</w:t>
+      </w:r>
+    </w:p>
+    <w:p>
+      <w:pPr>
+        <w:pStyle w:val="ListParagraph"/>
+        <w:numPr>
+          <w:ilvl w:val="0"/>
+          <w:numId w:val="3"/>
+        </w:numPr>
+        <w:rPr>
+          <w:rFonts w:ascii="Helvetica" w:hAnsi="Helvetica"/>
+          <w:u w:val="single"/>
+        </w:rPr>
+      </w:pPr>
+      <w:r>
+        <w:rPr>
+          <w:rFonts w:ascii="Helvetica" w:hAnsi="Helvetica"/>
+          <w:u w:val="single"/>
+        </w:rPr>
+        <w:t xml:space="preserve">Search </w:t>
+      </w:r>
+      <w:r>
+        <w:rPr>
+          <w:rFonts w:ascii="Helvetica" w:hAnsi="Helvetica"/>
+          <w:u w:val="single"/>
+        </w:rPr>
+        <w:t>the Louvain Community Detection</w:t>
+      </w:r>
+      <w:r>
+        <w:rPr>
+          <w:rFonts w:ascii="Helvetica" w:hAnsi="Helvetica"/>
+          <w:u w:val="single"/>
+        </w:rPr>
+        <w:t xml:space="preserve"> and explain the algorithm in your own words.</w:t>
+      </w:r>
+    </w:p>
+    <w:p>
+      <w:pPr>
+        <w:pStyle w:val="ListParagraph"/>
+        <w:numPr>
+          <w:ilvl w:val="0"/>
+          <w:numId w:val="3"/>
+        </w:numPr>
+        <w:rPr>
+          <w:rFonts w:ascii="Helvetica" w:hAnsi="Helvetica"/>
+          <w:u w:val="single"/>
+        </w:rPr>
+      </w:pPr>
+      <w:r>
+        <w:rPr>
+          <w:rFonts w:ascii="Helvetica" w:hAnsi="Helvetica"/>
+          <w:u w:val="single"/>
+        </w:rPr>
+        <w:t xml:space="preserve">Use the Louvain Community Detection to identify communities in the Highschool network. Compare the modularity value produced by the Louvain </w:t>
+      </w:r>
+      <w:r>
+        <w:rPr>
+          <w:rFonts w:ascii="Helvetica" w:hAnsi="Helvetica"/>
+          <w:u w:val="single"/>
+        </w:rPr>
+        <w:t xml:space="preserve">algorithm </w:t>
+      </w:r>
+      <w:r>
+        <w:rPr>
+          <w:rFonts w:ascii="Helvetica" w:hAnsi="Helvetica"/>
+          <w:u w:val="single"/>
+        </w:rPr>
+        <w:t>to those in 1</w:t>
+      </w:r>
+      <w:proofErr w:type="gramStart"/>
+      <w:r>
+        <w:rPr>
+          <w:rFonts w:ascii="Helvetica" w:hAnsi="Helvetica"/>
+          <w:u w:val="single"/>
+        </w:rPr>
+        <w:t>), and</w:t>
+      </w:r>
+      <w:proofErr w:type="gramEnd"/>
+      <w:r>
+        <w:rPr>
+          <w:rFonts w:ascii="Helvetica" w:hAnsi="Helvetica"/>
+          <w:u w:val="single"/>
+        </w:rPr>
+        <w:t xml:space="preserve"> explain the reasons for the differences. </w:t>
+      </w:r>
+    </w:p>
+    <w:p>
+      <w:pPr>
+        <w:jc w:val="both"/>
+        <w:rPr>
+          <w:rFonts w:ascii="Helvetica" w:hAnsi="Helvetica"/>
+          <w:color w:val="000000" w:themeColor="text1"/>
+        </w:rPr>
+      </w:pPr>
+    </w:p>
+    <w:p>
+      <w:pPr>
+        <w:jc w:val="both"/>
+        <w:rPr>
+          <w:rFonts w:ascii="Helvetica" w:hAnsi="Helvetica"/>
+          <w:color w:val="000000" w:themeColor="text1"/>
         </w:rPr>
       </w:pPr>
     </w:p>
@@ -1946,6 +3628,184 @@
 <file path=word/numbering.xml><?xml version="1.0" encoding="utf-8"?>
 <w:numbering xmlns:wpc="http://schemas.microsoft.com/office/word/2010/wordprocessingCanvas" xmlns:cx="http://schemas.microsoft.com/office/drawing/2014/chartex" xmlns:cx1="http://schemas.microsoft.com/office/drawing/2015/9/8/chartex" xmlns:cx2="http://schemas.microsoft.com/office/drawing/2015/10/21/chartex" xmlns:cx3="http://schemas.microsoft.com/office/drawing/2016/5/9/chartex" xmlns:cx4="http://schemas.microsoft.com/office/drawing/2016/5/10/chartex" xmlns:cx5="http://schemas.microsoft.com/office/drawing/2016/5/11/chartex" xmlns:cx6="http://schemas.microsoft.com/office/drawing/2016/5/12/chartex" xmlns:cx7="http://schemas.microsoft.com/office/drawing/2016/5/13/chartex" xmlns:cx8="http://schemas.microsoft.com/office/drawing/2016/5/14/chartex" xmlns:mc="http://schemas.openxmlformats.org/markup-compatibility/2006" xmlns:aink="http://schemas.microsoft.com/office/drawing/2016/ink" xmlns:am3d="http://schemas.microsoft.com/office/drawing/2017/model3d" xmlns:o="urn:schemas-microsoft-com:office:office" xmlns:oel="http://schemas.microsoft.com/office/2019/extlst" xmlns:r="http://schemas.openxmlformats.org/officeDocument/2006/relationships" xmlns:m="http://schemas.openxmlformats.org/officeDocument/2006/math" xmlns:v="urn:schemas-microsoft-com:vml" xmlns:wp14="http://schemas.microsoft.com/office/word/2010/wordprocessingDrawing" xmlns:wp="http://schemas.openxmlformats.org/drawingml/2006/wordprocessingDrawing" xmlns:w10="urn:schemas-microsoft-com:office:word" xmlns:w="http://schemas.openxmlformats.org/wordprocessingml/2006/main" xmlns:w14="http://schemas.microsoft.com/office/word/2010/wordml" xmlns:w15="http://schemas.microsoft.com/office/word/2012/wordml" xmlns:w16cex="http://schemas.microsoft.com/office/word/2018/wordml/cex" xmlns:w16cid="http://schemas.microsoft.com/office/word/2016/wordml/cid" xmlns:w16="http://schemas.microsoft.com/office/word/2018/wordml" xmlns:w16du="http://schemas.microsoft.com/office/word/2023/wordml/word16du" xmlns:w16sdtdh="http://schemas.microsoft.com/office/word/2020/wordml/sdtdatahash" xmlns:w16se="http://schemas.microsoft.com/office/word/2015/wordml/symex" xmlns:wpg="http://schemas.microsoft.com/office/word/2010/wordprocessingGroup" xmlns:wpi="http://schemas.microsoft.com/office/word/2010/wordprocessingInk" xmlns:wne="http://schemas.microsoft.com/office/word/2006/wordml" xmlns:wps="http://schemas.microsoft.com/office/word/2010/wordprocessingShape" mc:Ignorable="w14 w15 w16se w16cid w16 w16cex w16sdtdh wp14">
   <w:abstractNum w:abstractNumId="0" w15:restartNumberingAfterBreak="0">
+    <w:nsid w:val="03057EB1"/>
+    <w:multiLevelType w:val="hybridMultilevel"/>
+    <w:tmpl w:val="AE6E280C"/>
+    <w:lvl w:ilvl="0" w:tplc="04090011">
+      <w:start w:val="1"/>
+      <w:numFmt w:val="decimal"/>
+      <w:lvlText w:val="%1)"/>
+      <w:lvlJc w:val="left"/>
+      <w:pPr>
+        <w:ind w:left="720" w:hanging="360"/>
+      </w:pPr>
+      <w:rPr>
+        <w:rFonts w:hint="default"/>
+      </w:rPr>
+    </w:lvl>
+    <w:lvl w:ilvl="1" w:tplc="04090019" w:tentative="1">
+      <w:start w:val="1"/>
+      <w:numFmt w:val="lowerLetter"/>
+      <w:lvlText w:val="%2."/>
+      <w:lvlJc w:val="left"/>
+      <w:pPr>
+        <w:ind w:left="1440" w:hanging="360"/>
+      </w:pPr>
+    </w:lvl>
+    <w:lvl w:ilvl="2" w:tplc="0409001B" w:tentative="1">
+      <w:start w:val="1"/>
+      <w:numFmt w:val="lowerRoman"/>
+      <w:lvlText w:val="%3."/>
+      <w:lvlJc w:val="right"/>
+      <w:pPr>
+        <w:ind w:left="2160" w:hanging="180"/>
+      </w:pPr>
+    </w:lvl>
+    <w:lvl w:ilvl="3" w:tplc="0409000F" w:tentative="1">
+      <w:start w:val="1"/>
+      <w:numFmt w:val="decimal"/>
+      <w:lvlText w:val="%4."/>
+      <w:lvlJc w:val="left"/>
+      <w:pPr>
+        <w:ind w:left="2880" w:hanging="360"/>
+      </w:pPr>
+    </w:lvl>
+    <w:lvl w:ilvl="4" w:tplc="04090019" w:tentative="1">
+      <w:start w:val="1"/>
+      <w:numFmt w:val="lowerLetter"/>
+      <w:lvlText w:val="%5."/>
+      <w:lvlJc w:val="left"/>
+      <w:pPr>
+        <w:ind w:left="3600" w:hanging="360"/>
+      </w:pPr>
+    </w:lvl>
+    <w:lvl w:ilvl="5" w:tplc="0409001B" w:tentative="1">
+      <w:start w:val="1"/>
+      <w:numFmt w:val="lowerRoman"/>
+      <w:lvlText w:val="%6."/>
+      <w:lvlJc w:val="right"/>
+      <w:pPr>
+        <w:ind w:left="4320" w:hanging="180"/>
+      </w:pPr>
+    </w:lvl>
+    <w:lvl w:ilvl="6" w:tplc="0409000F" w:tentative="1">
+      <w:start w:val="1"/>
+      <w:numFmt w:val="decimal"/>
+      <w:lvlText w:val="%7."/>
+      <w:lvlJc w:val="left"/>
+      <w:pPr>
+        <w:ind w:left="5040" w:hanging="360"/>
+      </w:pPr>
+    </w:lvl>
+    <w:lvl w:ilvl="7" w:tplc="04090019" w:tentative="1">
+      <w:start w:val="1"/>
+      <w:numFmt w:val="lowerLetter"/>
+      <w:lvlText w:val="%8."/>
+      <w:lvlJc w:val="left"/>
+      <w:pPr>
+        <w:ind w:left="5760" w:hanging="360"/>
+      </w:pPr>
+    </w:lvl>
+    <w:lvl w:ilvl="8" w:tplc="0409001B" w:tentative="1">
+      <w:start w:val="1"/>
+      <w:numFmt w:val="lowerRoman"/>
+      <w:lvlText w:val="%9."/>
+      <w:lvlJc w:val="right"/>
+      <w:pPr>
+        <w:ind w:left="6480" w:hanging="180"/>
+      </w:pPr>
+    </w:lvl>
+  </w:abstractNum>
+  <w:abstractNum w:abstractNumId="1" w15:restartNumberingAfterBreak="0">
+    <w:nsid w:val="0AE93091"/>
+    <w:multiLevelType w:val="hybridMultilevel"/>
+    <w:tmpl w:val="0C08D806"/>
+    <w:lvl w:ilvl="0" w:tplc="04090011">
+      <w:start w:val="1"/>
+      <w:numFmt w:val="decimal"/>
+      <w:lvlText w:val="%1)"/>
+      <w:lvlJc w:val="left"/>
+      <w:pPr>
+        <w:ind w:left="720" w:hanging="360"/>
+      </w:pPr>
+      <w:rPr>
+        <w:rFonts w:hint="default"/>
+      </w:rPr>
+    </w:lvl>
+    <w:lvl w:ilvl="1" w:tplc="04090019" w:tentative="1">
+      <w:start w:val="1"/>
+      <w:numFmt w:val="lowerLetter"/>
+      <w:lvlText w:val="%2."/>
+      <w:lvlJc w:val="left"/>
+      <w:pPr>
+        <w:ind w:left="1440" w:hanging="360"/>
+      </w:pPr>
+    </w:lvl>
+    <w:lvl w:ilvl="2" w:tplc="0409001B" w:tentative="1">
+      <w:start w:val="1"/>
+      <w:numFmt w:val="lowerRoman"/>
+      <w:lvlText w:val="%3."/>
+      <w:lvlJc w:val="right"/>
+      <w:pPr>
+        <w:ind w:left="2160" w:hanging="180"/>
+      </w:pPr>
+    </w:lvl>
+    <w:lvl w:ilvl="3" w:tplc="0409000F" w:tentative="1">
+      <w:start w:val="1"/>
+      <w:numFmt w:val="decimal"/>
+      <w:lvlText w:val="%4."/>
+      <w:lvlJc w:val="left"/>
+      <w:pPr>
+        <w:ind w:left="2880" w:hanging="360"/>
+      </w:pPr>
+    </w:lvl>
+    <w:lvl w:ilvl="4" w:tplc="04090019" w:tentative="1">
+      <w:start w:val="1"/>
+      <w:numFmt w:val="lowerLetter"/>
+      <w:lvlText w:val="%5."/>
+      <w:lvlJc w:val="left"/>
+      <w:pPr>
+        <w:ind w:left="3600" w:hanging="360"/>
+      </w:pPr>
+    </w:lvl>
+    <w:lvl w:ilvl="5" w:tplc="0409001B" w:tentative="1">
+      <w:start w:val="1"/>
+      <w:numFmt w:val="lowerRoman"/>
+      <w:lvlText w:val="%6."/>
+      <w:lvlJc w:val="right"/>
+      <w:pPr>
+        <w:ind w:left="4320" w:hanging="180"/>
+      </w:pPr>
+    </w:lvl>
+    <w:lvl w:ilvl="6" w:tplc="0409000F" w:tentative="1">
+      <w:start w:val="1"/>
+      <w:numFmt w:val="decimal"/>
+      <w:lvlText w:val="%7."/>
+      <w:lvlJc w:val="left"/>
+      <w:pPr>
+        <w:ind w:left="5040" w:hanging="360"/>
+      </w:pPr>
+    </w:lvl>
+    <w:lvl w:ilvl="7" w:tplc="04090019" w:tentative="1">
+      <w:start w:val="1"/>
+      <w:numFmt w:val="lowerLetter"/>
+      <w:lvlText w:val="%8."/>
+      <w:lvlJc w:val="left"/>
+      <w:pPr>
+        <w:ind w:left="5760" w:hanging="360"/>
+      </w:pPr>
+    </w:lvl>
+    <w:lvl w:ilvl="8" w:tplc="0409001B" w:tentative="1">
+      <w:start w:val="1"/>
+      <w:numFmt w:val="lowerRoman"/>
+      <w:lvlText w:val="%9."/>
+      <w:lvlJc w:val="right"/>
+      <w:pPr>
+        <w:ind w:left="6480" w:hanging="180"/>
+      </w:pPr>
+    </w:lvl>
+  </w:abstractNum>
+  <w:abstractNum w:abstractNumId="2" w15:restartNumberingAfterBreak="0">
     <w:nsid w:val="214161B0"/>
     <w:multiLevelType w:val="hybridMultilevel"/>
     <w:tmpl w:val="E724EB54"/>
@@ -2059,7 +3919,13 @@
     </w:lvl>
   </w:abstractNum>
   <w:num w:numId="1" w16cid:durableId="631398830">
+    <w:abstractNumId w:val="2"/>
+  </w:num>
+  <w:num w:numId="2" w16cid:durableId="1257639932">
     <w:abstractNumId w:val="0"/>
+  </w:num>
+  <w:num w:numId="3" w16cid:durableId="1634942232">
+    <w:abstractNumId w:val="1"/>
   </w:num>
 </w:numbering>
 </file>
@@ -2535,6 +4401,96 @@
       </w:tblBorders>
     </w:tblPr>
   </w:style>
+  <w:style w:type="paragraph" w:styleId="HTMLPreformatted">
+    <w:name w:val="HTML Preformatted"/>
+    <w:basedOn w:val="Normal"/>
+    <w:link w:val="HTMLPreformattedChar"/>
+    <w:uiPriority w:val="99"/>
+    <w:semiHidden/>
+    <w:unhideWhenUsed/>
+    <w:rsid w:val="00340BC8"/>
+    <w:pPr>
+      <w:tabs>
+        <w:tab w:val="left" w:pos="916"/>
+        <w:tab w:val="left" w:pos="1832"/>
+        <w:tab w:val="left" w:pos="2748"/>
+        <w:tab w:val="left" w:pos="3664"/>
+        <w:tab w:val="left" w:pos="4580"/>
+        <w:tab w:val="left" w:pos="5496"/>
+        <w:tab w:val="left" w:pos="6412"/>
+        <w:tab w:val="left" w:pos="7328"/>
+        <w:tab w:val="left" w:pos="8244"/>
+        <w:tab w:val="left" w:pos="9160"/>
+        <w:tab w:val="left" w:pos="10076"/>
+        <w:tab w:val="left" w:pos="10992"/>
+        <w:tab w:val="left" w:pos="11908"/>
+        <w:tab w:val="left" w:pos="12824"/>
+        <w:tab w:val="left" w:pos="13740"/>
+        <w:tab w:val="left" w:pos="14656"/>
+      </w:tabs>
+      <w:spacing w:after="0" w:line="240" w:lineRule="auto"/>
+    </w:pPr>
+    <w:rPr>
+      <w:rFonts w:ascii="Courier New" w:eastAsia="Times New Roman" w:hAnsi="Courier New" w:cs="Courier New"/>
+      <w:sz w:val="20"/>
+      <w:szCs w:val="20"/>
+      <w:lang w:val="en-NL" w:eastAsia="en-GB"/>
+    </w:rPr>
+  </w:style>
+  <w:style w:type="character" w:customStyle="1" w:styleId="HTMLPreformattedChar">
+    <w:name w:val="HTML Preformatted Char"/>
+    <w:basedOn w:val="DefaultParagraphFont"/>
+    <w:link w:val="HTMLPreformatted"/>
+    <w:uiPriority w:val="99"/>
+    <w:semiHidden/>
+    <w:rsid w:val="00340BC8"/>
+    <w:rPr>
+      <w:rFonts w:ascii="Courier New" w:eastAsia="Times New Roman" w:hAnsi="Courier New" w:cs="Courier New"/>
+      <w:kern w:val="0"/>
+      <w:sz w:val="20"/>
+      <w:szCs w:val="20"/>
+      <w:lang w:eastAsia="en-GB"/>
+      <w14:ligatures w14:val="none"/>
+    </w:rPr>
+  </w:style>
+  <w:style w:type="character" w:customStyle="1" w:styleId="s6">
+    <w:name w:val="s6"/>
+    <w:basedOn w:val="DefaultParagraphFont"/>
+    <w:rsid w:val="00340BC8"/>
+  </w:style>
+  <w:style w:type="character" w:customStyle="1" w:styleId="apple-converted-space">
+    <w:name w:val="apple-converted-space"/>
+    <w:basedOn w:val="DefaultParagraphFont"/>
+    <w:rsid w:val="00340BC8"/>
+  </w:style>
+  <w:style w:type="paragraph" w:customStyle="1" w:styleId="s19">
+    <w:name w:val="s19"/>
+    <w:basedOn w:val="Normal"/>
+    <w:rsid w:val="00340BC8"/>
+    <w:pPr>
+      <w:spacing w:before="100" w:beforeAutospacing="1" w:after="100" w:afterAutospacing="1" w:line="240" w:lineRule="auto"/>
+    </w:pPr>
+    <w:rPr>
+      <w:rFonts w:ascii="Times New Roman" w:eastAsia="Times New Roman" w:hAnsi="Times New Roman" w:cs="Times New Roman"/>
+      <w:sz w:val="24"/>
+      <w:szCs w:val="24"/>
+      <w:lang w:val="en-NL" w:eastAsia="en-GB"/>
+    </w:rPr>
+  </w:style>
+  <w:style w:type="paragraph" w:customStyle="1" w:styleId="s12">
+    <w:name w:val="s12"/>
+    <w:basedOn w:val="Normal"/>
+    <w:rsid w:val="00340BC8"/>
+    <w:pPr>
+      <w:spacing w:before="100" w:beforeAutospacing="1" w:after="100" w:afterAutospacing="1" w:line="240" w:lineRule="auto"/>
+    </w:pPr>
+    <w:rPr>
+      <w:rFonts w:ascii="Times New Roman" w:eastAsia="Times New Roman" w:hAnsi="Times New Roman" w:cs="Times New Roman"/>
+      <w:sz w:val="24"/>
+      <w:szCs w:val="24"/>
+      <w:lang w:val="en-NL" w:eastAsia="en-GB"/>
+    </w:rPr>
+  </w:style>
 </w:styles>
 </file>
 

</xml_diff>